<commit_message>
Add NavBar With Profile and fetch data from firestore database (first and last name)
</commit_message>
<xml_diff>
--- a/Learning Doc.docx
+++ b/Learning Doc.docx
@@ -62,7 +62,16 @@
         </w:r>
       </w:hyperlink>
     </w:p>
-    <w:p/>
+    <w:p>
+      <w:r>
+        <w:t>Add images to navbar (solve the bug)</w:t>
+      </w:r>
+    </w:p>
+    <w:p>
+      <w:r>
+        <w:t>https://coderedirect.com/questions/367406/how-to-change-a-specific-icon-image-from-bottom-navigation-view</w:t>
+      </w:r>
+    </w:p>
     <w:sectPr>
       <w:pgSz w:w="12240" w:h="15840"/>
       <w:pgMar w:top="1440" w:right="1440" w:bottom="1440" w:left="1440" w:header="720" w:footer="720" w:gutter="0"/>

</xml_diff>

<commit_message>
Add RatingBar for Photographers List Ranking and make this fragment refreshable.
</commit_message>
<xml_diff>
--- a/Learning Doc.docx
+++ b/Learning Doc.docx
@@ -68,8 +68,41 @@
       </w:r>
     </w:p>
     <w:p>
+      <w:hyperlink r:id="rId8" w:history="1">
+        <w:r>
+          <w:rPr>
+            <w:rStyle w:val="Hyperlink"/>
+          </w:rPr>
+          <w:t>https://coderedirect.com/questions/367406/how-to-change-a-specific-icon-image-from-bottom-navigation-view</w:t>
+        </w:r>
+      </w:hyperlink>
+    </w:p>
+    <w:p/>
+    <w:p/>
+    <w:p>
       <w:r>
-        <w:t>https://coderedirect.com/questions/367406/how-to-change-a-specific-icon-image-from-bottom-navigation-view</w:t>
+        <w:t>Get Location</w:t>
+      </w:r>
+    </w:p>
+    <w:p>
+      <w:hyperlink r:id="rId9" w:history="1">
+        <w:r>
+          <w:rPr>
+            <w:rStyle w:val="Hyperlink"/>
+          </w:rPr>
+          <w:t>https://www.youtube.com/watch?v=Ak1O9Gip-pg</w:t>
+        </w:r>
+      </w:hyperlink>
+    </w:p>
+    <w:p/>
+    <w:p>
+      <w:r>
+        <w:t>PhotographerList (Retrieve Firestore data into RecyclerView)</w:t>
+      </w:r>
+    </w:p>
+    <w:p>
+      <w:r>
+        <w:t>https://www.youtube.com/watch?v=Az4gXQAP-a4</w:t>
       </w:r>
     </w:p>
     <w:sectPr>

</xml_diff>